<commit_message>
Fix references to ActivityList.html
Replaced with Index.html
</commit_message>
<xml_diff>
--- a/doc/Users Guide - Orchestrator HTML Documentation Tool v0.60.docx
+++ b/doc/Users Guide - Orchestrator HTML Documentation Tool v0.60.docx
@@ -60,8 +60,6 @@
         </w:rPr>
         <w:t>6</w:t>
       </w:r>
-      <w:bookmarkStart w:id="0" w:name="_GoBack"/>
-      <w:bookmarkEnd w:id="0"/>
       <w:r>
         <w:rPr>
           <w:rStyle w:val="Heading1Char"/>
@@ -1203,7 +1201,19 @@
               <w:rPr>
                 <w:rStyle w:val="Hyperlink"/>
               </w:rPr>
-              <w:t>Navigation: Table of Contents (ActivityList.html)</w:t>
+              <w:t>Navigation: Table of Contents (</w:t>
+            </w:r>
+            <w:r>
+              <w:rPr>
+                <w:rStyle w:val="Hyperlink"/>
+              </w:rPr>
+              <w:t>Index.html</w:t>
+            </w:r>
+            <w:r>
+              <w:rPr>
+                <w:rStyle w:val="Hyperlink"/>
+              </w:rPr>
+              <w:t>)</w:t>
             </w:r>
             <w:r>
               <w:rPr>
@@ -3362,7 +3372,7 @@
           <w:sz w:val="28"/>
         </w:rPr>
       </w:pPr>
-      <w:bookmarkStart w:id="1" w:name="_Toc402004515"/>
+      <w:bookmarkStart w:id="0" w:name="_Toc402004515"/>
       <w:r>
         <w:rPr>
           <w:rFonts w:ascii="Segoe UI" w:hAnsi="Segoe UI" w:cs="Segoe UI"/>
@@ -3370,7 +3380,7 @@
         <w:lastRenderedPageBreak/>
         <w:t>Release Notes</w:t>
       </w:r>
-      <w:bookmarkEnd w:id="1"/>
+      <w:bookmarkEnd w:id="0"/>
     </w:p>
     <w:tbl>
       <w:tblPr>
@@ -3525,6 +3535,7 @@
               </w:rPr>
               <w:t xml:space="preserve">Rewrote table of contents to output as </w:t>
             </w:r>
+            <w:bookmarkStart w:id="1" w:name="_GoBack"/>
             <w:r>
               <w:rPr>
                 <w:rFonts w:ascii="Segoe UI" w:hAnsi="Segoe UI" w:cs="Segoe UI"/>
@@ -3533,6 +3544,7 @@
               </w:rPr>
               <w:t>Index.html</w:t>
             </w:r>
+            <w:bookmarkEnd w:id="1"/>
             <w:r>
               <w:rPr>
                 <w:rFonts w:ascii="Segoe UI" w:hAnsi="Segoe UI" w:cs="Segoe UI"/>
@@ -3546,7 +3558,7 @@
                 <w:b/>
                 <w:sz w:val="16"/>
               </w:rPr>
-              <w:t>ActivityList.html</w:t>
+              <w:t>Index.html</w:t>
             </w:r>
           </w:p>
           <w:p>
@@ -3919,7 +3931,21 @@
                 <w:rFonts w:ascii="Segoe UI" w:hAnsi="Segoe UI" w:cs="Segoe UI"/>
                 <w:sz w:val="16"/>
               </w:rPr>
-              <w:t>" green mappings on the ActivityList.html files</w:t>
+              <w:t xml:space="preserve">" green mappings on the </w:t>
+            </w:r>
+            <w:r>
+              <w:rPr>
+                <w:rFonts w:ascii="Segoe UI" w:hAnsi="Segoe UI" w:cs="Segoe UI"/>
+                <w:sz w:val="16"/>
+              </w:rPr>
+              <w:t>Index.html</w:t>
+            </w:r>
+            <w:r>
+              <w:rPr>
+                <w:rFonts w:ascii="Segoe UI" w:hAnsi="Segoe UI" w:cs="Segoe UI"/>
+                <w:sz w:val="16"/>
+              </w:rPr>
+              <w:t xml:space="preserve"> files</w:t>
             </w:r>
           </w:p>
           <w:p>
@@ -4369,7 +4395,7 @@
                 <w:b/>
                 <w:sz w:val="16"/>
               </w:rPr>
-              <w:t>ActivityList.html</w:t>
+              <w:t>Index.html</w:t>
             </w:r>
             <w:r>
               <w:rPr>
@@ -5632,7 +5658,7 @@
           <w:noProof/>
         </w:rPr>
         <w:drawing>
-          <wp:inline distT="0" distB="0" distL="0" distR="0" wp14:anchorId="27CB4367" wp14:editId="3BE59984">
+          <wp:inline distT="0" distB="0" distL="0" distR="0" wp14:anchorId="1D08F41C" wp14:editId="7B899901">
             <wp:extent cx="2162175" cy="1190625"/>
             <wp:effectExtent l="19050" t="19050" r="28575" b="28575"/>
             <wp:docPr id="5" name="Picture 5"/>
@@ -5729,7 +5755,7 @@
           <w:noProof/>
         </w:rPr>
         <w:drawing>
-          <wp:inline distT="0" distB="0" distL="0" distR="0" wp14:anchorId="723F2149" wp14:editId="7AECE088">
+          <wp:inline distT="0" distB="0" distL="0" distR="0" wp14:anchorId="68BFBC76" wp14:editId="1EADF9DF">
             <wp:extent cx="1600200" cy="885825"/>
             <wp:effectExtent l="19050" t="19050" r="19050" b="28575"/>
             <wp:docPr id="14" name="Picture 14"/>
@@ -5805,7 +5831,7 @@
           <w:b/>
           <w:sz w:val="20"/>
         </w:rPr>
-        <w:t>ActivityList.html</w:t>
+        <w:t>Index.html</w:t>
       </w:r>
       <w:r>
         <w:rPr>
@@ -6441,7 +6467,7 @@
           <w:noProof/>
         </w:rPr>
         <w:drawing>
-          <wp:inline distT="0" distB="0" distL="0" distR="0" wp14:anchorId="3BFAE2B0" wp14:editId="2C541678">
+          <wp:inline distT="0" distB="0" distL="0" distR="0" wp14:anchorId="1357B548" wp14:editId="26D259C2">
             <wp:extent cx="2133600" cy="2066925"/>
             <wp:effectExtent l="19050" t="19050" r="19050" b="28575"/>
             <wp:docPr id="48" name="Picture 48"/>
@@ -6575,7 +6601,7 @@
         <mc:AlternateContent>
           <mc:Choice Requires="wps">
             <w:drawing>
-              <wp:anchor distT="0" distB="0" distL="114300" distR="114300" simplePos="0" relativeHeight="251676672" behindDoc="0" locked="0" layoutInCell="1" allowOverlap="1" wp14:anchorId="6D6EA209" wp14:editId="484B1460">
+              <wp:anchor distT="0" distB="0" distL="114300" distR="114300" simplePos="0" relativeHeight="251676672" behindDoc="0" locked="0" layoutInCell="1" allowOverlap="1" wp14:anchorId="6ECA2FB4" wp14:editId="5D95107D">
                 <wp:simplePos x="0" y="0"/>
                 <wp:positionH relativeFrom="column">
                   <wp:posOffset>-47625</wp:posOffset>
@@ -6695,7 +6721,7 @@
           <w:noProof/>
         </w:rPr>
         <w:drawing>
-          <wp:inline distT="0" distB="0" distL="0" distR="0" wp14:anchorId="1E949CFD" wp14:editId="483AF35F">
+          <wp:inline distT="0" distB="0" distL="0" distR="0" wp14:anchorId="3AA66E3E" wp14:editId="1DE00A68">
             <wp:extent cx="1055247" cy="1323975"/>
             <wp:effectExtent l="19050" t="19050" r="12065" b="9525"/>
             <wp:docPr id="49" name="Picture 49"/>
@@ -6772,7 +6798,7 @@
           <w:noProof/>
         </w:rPr>
         <w:drawing>
-          <wp:inline distT="0" distB="0" distL="0" distR="0" wp14:anchorId="711BE37C" wp14:editId="416B2432">
+          <wp:inline distT="0" distB="0" distL="0" distR="0" wp14:anchorId="36FBEF01" wp14:editId="7A0CCE2E">
             <wp:extent cx="2638425" cy="581025"/>
             <wp:effectExtent l="19050" t="19050" r="28575" b="28575"/>
             <wp:docPr id="52" name="Picture 52"/>
@@ -6864,7 +6890,7 @@
           <w:noProof/>
         </w:rPr>
         <w:drawing>
-          <wp:inline distT="0" distB="0" distL="0" distR="0" wp14:anchorId="75A8D9E7" wp14:editId="5DAAA77C">
+          <wp:inline distT="0" distB="0" distL="0" distR="0" wp14:anchorId="584EAC3A" wp14:editId="5D320E1A">
             <wp:extent cx="1866900" cy="276225"/>
             <wp:effectExtent l="19050" t="19050" r="19050" b="28575"/>
             <wp:docPr id="53" name="Picture 53"/>
@@ -7116,7 +7142,7 @@
           <w:noProof/>
         </w:rPr>
         <w:drawing>
-          <wp:inline distT="0" distB="0" distL="0" distR="0" wp14:anchorId="5C2F1AEB" wp14:editId="13C06DEF">
+          <wp:inline distT="0" distB="0" distL="0" distR="0" wp14:anchorId="6453DDE6" wp14:editId="0074B453">
             <wp:extent cx="3057525" cy="847725"/>
             <wp:effectExtent l="19050" t="19050" r="28575" b="28575"/>
             <wp:docPr id="54" name="Picture 54"/>
@@ -7248,7 +7274,7 @@
         <mc:AlternateContent>
           <mc:Choice Requires="wps">
             <w:drawing>
-              <wp:anchor distT="0" distB="0" distL="114300" distR="114300" simplePos="0" relativeHeight="251677696" behindDoc="0" locked="0" layoutInCell="1" allowOverlap="1">
+              <wp:anchor distT="0" distB="0" distL="114300" distR="114300" simplePos="0" relativeHeight="251677696" behindDoc="0" locked="0" layoutInCell="1" allowOverlap="1" wp14:anchorId="1836799F" wp14:editId="7CE47558">
                 <wp:simplePos x="0" y="0"/>
                 <wp:positionH relativeFrom="column">
                   <wp:posOffset>2219325</wp:posOffset>
@@ -7330,7 +7356,7 @@
           <w:noProof/>
         </w:rPr>
         <w:drawing>
-          <wp:inline distT="0" distB="0" distL="0" distR="0" wp14:anchorId="0948F55E" wp14:editId="3D230C22">
+          <wp:inline distT="0" distB="0" distL="0" distR="0" wp14:anchorId="6376993B" wp14:editId="57E15003">
             <wp:extent cx="3232460" cy="1304712"/>
             <wp:effectExtent l="0" t="0" r="6350" b="0"/>
             <wp:docPr id="56" name="Picture 56"/>
@@ -7376,7 +7402,7 @@
           <w:noProof/>
         </w:rPr>
         <w:drawing>
-          <wp:inline distT="0" distB="0" distL="0" distR="0" wp14:anchorId="62A57CB6" wp14:editId="15799DE8">
+          <wp:inline distT="0" distB="0" distL="0" distR="0" wp14:anchorId="79C76C49" wp14:editId="72922D9E">
             <wp:extent cx="1995323" cy="1285875"/>
             <wp:effectExtent l="0" t="0" r="5080" b="0"/>
             <wp:docPr id="57" name="Picture 57"/>
@@ -7458,7 +7484,7 @@
         <mc:AlternateContent>
           <mc:Choice Requires="wps">
             <w:drawing>
-              <wp:anchor distT="0" distB="0" distL="114300" distR="114300" simplePos="0" relativeHeight="251681792" behindDoc="0" locked="0" layoutInCell="1" allowOverlap="1" wp14:anchorId="73AA2B2E" wp14:editId="624768DD">
+              <wp:anchor distT="0" distB="0" distL="114300" distR="114300" simplePos="0" relativeHeight="251681792" behindDoc="0" locked="0" layoutInCell="1" allowOverlap="1" wp14:anchorId="6CED0566" wp14:editId="5BF515C3">
                 <wp:simplePos x="0" y="0"/>
                 <wp:positionH relativeFrom="column">
                   <wp:posOffset>3667125</wp:posOffset>
@@ -7542,7 +7568,7 @@
           </mc:Choice>
           <mc:Fallback>
             <w:pict>
-              <v:shapetype w14:anchorId="73AA2B2E" id="_x0000_t61" coordsize="21600,21600" o:spt="61" adj="1350,25920" path="m,l0@8@12@24,0@9,,21600@6,21600@15@27@7,21600,21600,21600,21600@9@18@30,21600@8,21600,0@7,0@21@33@6,xe">
+              <v:shapetype w14:anchorId="6CED0566" id="_x0000_t61" coordsize="21600,21600" o:spt="61" adj="1350,25920" path="m,l0@8@12@24,0@9,,21600@6,21600@15@27@7,21600,21600,21600,21600@9@18@30,21600@8,21600,0@7,0@21@33@6,xe">
                 <v:stroke joinstyle="miter"/>
                 <v:formulas>
                   <v:f eqn="sum 10800 0 #0"/>
@@ -7650,7 +7676,7 @@
           <w:noProof/>
         </w:rPr>
         <w:drawing>
-          <wp:inline distT="0" distB="0" distL="0" distR="0" wp14:anchorId="0C8BDB6D" wp14:editId="6C6D9646">
+          <wp:inline distT="0" distB="0" distL="0" distR="0" wp14:anchorId="6450AF7B" wp14:editId="0668F321">
             <wp:extent cx="4429125" cy="628650"/>
             <wp:effectExtent l="19050" t="19050" r="28575" b="19050"/>
             <wp:docPr id="61" name="Picture 61"/>
@@ -7792,7 +7818,7 @@
           <w:noProof/>
         </w:rPr>
         <w:drawing>
-          <wp:inline distT="0" distB="0" distL="0" distR="0" wp14:anchorId="650C8890" wp14:editId="4CD5AD58">
+          <wp:inline distT="0" distB="0" distL="0" distR="0" wp14:anchorId="0343EC9E" wp14:editId="5FD922A4">
             <wp:extent cx="1990725" cy="2952750"/>
             <wp:effectExtent l="19050" t="19050" r="28575" b="19050"/>
             <wp:docPr id="65" name="Picture 65"/>
@@ -7945,7 +7971,7 @@
           <w:noProof/>
         </w:rPr>
         <w:drawing>
-          <wp:inline distT="0" distB="0" distL="0" distR="0" wp14:anchorId="12404A6B" wp14:editId="467DF655">
+          <wp:inline distT="0" distB="0" distL="0" distR="0" wp14:anchorId="2812E518" wp14:editId="77EB8954">
             <wp:extent cx="5838825" cy="762000"/>
             <wp:effectExtent l="0" t="0" r="9525" b="0"/>
             <wp:docPr id="66" name="Picture 66"/>
@@ -7988,7 +8014,7 @@
           <w:noProof/>
         </w:rPr>
         <w:drawing>
-          <wp:inline distT="0" distB="0" distL="0" distR="0" wp14:anchorId="071090F3" wp14:editId="7C051DC4">
+          <wp:inline distT="0" distB="0" distL="0" distR="0" wp14:anchorId="220063E3" wp14:editId="0404C56C">
             <wp:extent cx="2324100" cy="876300"/>
             <wp:effectExtent l="0" t="0" r="0" b="0"/>
             <wp:docPr id="67" name="Picture 67"/>
@@ -8172,7 +8198,7 @@
           <w:noProof/>
         </w:rPr>
         <w:drawing>
-          <wp:inline distT="0" distB="0" distL="0" distR="0" wp14:anchorId="45D81B86" wp14:editId="4E7D0697">
+          <wp:inline distT="0" distB="0" distL="0" distR="0" wp14:anchorId="46167E6D" wp14:editId="67FCEC4B">
             <wp:extent cx="2419688" cy="1000265"/>
             <wp:effectExtent l="19050" t="19050" r="19050" b="28575"/>
             <wp:docPr id="68" name="Picture 68"/>
@@ -8274,7 +8300,7 @@
           <w:noProof/>
         </w:rPr>
         <w:drawing>
-          <wp:inline distT="0" distB="0" distL="0" distR="0" wp14:anchorId="67C6700E" wp14:editId="57F25282">
+          <wp:inline distT="0" distB="0" distL="0" distR="0" wp14:anchorId="6D01EB22" wp14:editId="7DA67B26">
             <wp:extent cx="4133850" cy="1670323"/>
             <wp:effectExtent l="0" t="0" r="0" b="6350"/>
             <wp:docPr id="71" name="Picture 71"/>
@@ -8363,7 +8389,7 @@
           <w:noProof/>
         </w:rPr>
         <w:drawing>
-          <wp:inline distT="0" distB="0" distL="0" distR="0" wp14:anchorId="7AA9DC19" wp14:editId="45CFB299">
+          <wp:inline distT="0" distB="0" distL="0" distR="0" wp14:anchorId="76CF4E1F" wp14:editId="09F4FC11">
             <wp:extent cx="4095750" cy="742950"/>
             <wp:effectExtent l="0" t="0" r="0" b="0"/>
             <wp:docPr id="109" name="Picture 109"/>
@@ -8470,7 +8496,7 @@
           <w:noProof/>
         </w:rPr>
         <w:drawing>
-          <wp:inline distT="0" distB="0" distL="0" distR="0" wp14:anchorId="23CE0B61" wp14:editId="4B971047">
+          <wp:inline distT="0" distB="0" distL="0" distR="0" wp14:anchorId="1676D4F2" wp14:editId="67D4074D">
             <wp:extent cx="1057275" cy="314325"/>
             <wp:effectExtent l="0" t="0" r="9525" b="9525"/>
             <wp:docPr id="69" name="Picture 69"/>
@@ -8517,7 +8543,7 @@
           <w:noProof/>
         </w:rPr>
         <w:drawing>
-          <wp:inline distT="0" distB="0" distL="0" distR="0" wp14:anchorId="67856CDA" wp14:editId="60CD32F3">
+          <wp:inline distT="0" distB="0" distL="0" distR="0" wp14:anchorId="4C290870" wp14:editId="5D358701">
             <wp:extent cx="5943600" cy="811530"/>
             <wp:effectExtent l="19050" t="19050" r="19050" b="26670"/>
             <wp:docPr id="70" name="Picture 70"/>
@@ -8876,7 +8902,19 @@
         <w:rPr>
           <w:rFonts w:ascii="Segoe UI" w:hAnsi="Segoe UI" w:cs="Segoe UI"/>
         </w:rPr>
-        <w:t>Navigation: Table of Contents (ActivityList.html)</w:t>
+        <w:t>Navigation: Table of Contents (</w:t>
+      </w:r>
+      <w:r>
+        <w:rPr>
+          <w:rFonts w:ascii="Segoe UI" w:hAnsi="Segoe UI" w:cs="Segoe UI"/>
+        </w:rPr>
+        <w:t>Index.html</w:t>
+      </w:r>
+      <w:r>
+        <w:rPr>
+          <w:rFonts w:ascii="Segoe UI" w:hAnsi="Segoe UI" w:cs="Segoe UI"/>
+        </w:rPr>
+        <w:t>)</w:t>
       </w:r>
       <w:bookmarkEnd w:id="12"/>
     </w:p>
@@ -8894,7 +8932,7 @@
           <w:noProof/>
         </w:rPr>
         <w:drawing>
-          <wp:inline distT="0" distB="0" distL="0" distR="0" wp14:anchorId="4A25B95D" wp14:editId="244509B7">
+          <wp:inline distT="0" distB="0" distL="0" distR="0" wp14:anchorId="76C7D42A" wp14:editId="6B235959">
             <wp:extent cx="4401968" cy="2219325"/>
             <wp:effectExtent l="19050" t="19050" r="17780" b="9525"/>
             <wp:docPr id="45" name="Picture 45"/>
@@ -8955,7 +8993,7 @@
           <w:b/>
           <w:sz w:val="20"/>
         </w:rPr>
-        <w:t>ActivityList.html</w:t>
+        <w:t>Index.html</w:t>
       </w:r>
       <w:r>
         <w:rPr>
@@ -9058,7 +9096,7 @@
           <w:b/>
           <w:sz w:val="18"/>
         </w:rPr>
-        <w:t>ActivityList.html</w:t>
+        <w:t>Index.html</w:t>
       </w:r>
       <w:r>
         <w:rPr>
@@ -11795,7 +11833,21 @@
           <w:rFonts w:ascii="Segoe UI" w:hAnsi="Segoe UI" w:cs="Segoe UI"/>
           <w:sz w:val="18"/>
         </w:rPr>
-        <w:t xml:space="preserve">This is the beginning of the HTML code for an “ActivityList.html” file that each script-generated runbook folder contains.  This file is an interactive map of the runbook and can be used to “jump” either directly to an activity with that runbook, or to another activity in one of the other runbooks that were contained within the whole runbook “workflow”. </w:t>
+        <w:t>This is the beginning of the HTML code for an “</w:t>
+      </w:r>
+      <w:r>
+        <w:rPr>
+          <w:rFonts w:ascii="Segoe UI" w:hAnsi="Segoe UI" w:cs="Segoe UI"/>
+          <w:sz w:val="18"/>
+        </w:rPr>
+        <w:t>Index.html</w:t>
+      </w:r>
+      <w:r>
+        <w:rPr>
+          <w:rFonts w:ascii="Segoe UI" w:hAnsi="Segoe UI" w:cs="Segoe UI"/>
+          <w:sz w:val="18"/>
+        </w:rPr>
+        <w:t xml:space="preserve">” file that each script-generated runbook folder contains.  This file is an interactive map of the runbook and can be used to “jump” either directly to an activity with that runbook, or to another activity in one of the other runbooks that were contained within the whole runbook “workflow”. </w:t>
       </w:r>
     </w:p>
     <w:p>
@@ -19938,7 +19990,7 @@
         <w:rPr>
           <w:i/>
         </w:rPr>
-        <w:t>ActivityList.html</w:t>
+        <w:t>Index.html</w:t>
       </w:r>
       <w:r>
         <w:t>) file for each runbook.  The order of the sub-menu links (activities) under each runbook will be displayed in the order in which they were created during the design of the runbook:</w:t>
@@ -20697,7 +20749,7 @@
             <w:bCs/>
             <w:noProof/>
           </w:rPr>
-          <w:t>4</w:t>
+          <w:t>21</w:t>
         </w:r>
         <w:r>
           <w:rPr>
@@ -25468,7 +25520,7 @@
 </file>
 
 <file path=customXml/itemProps1.xml><?xml version="1.0" encoding="utf-8"?>
-<ds:datastoreItem xmlns:ds="http://schemas.openxmlformats.org/officeDocument/2006/customXml" ds:itemID="{6F5BBCB2-6714-46E5-9B42-5D9EBA95152D}">
+<ds:datastoreItem xmlns:ds="http://schemas.openxmlformats.org/officeDocument/2006/customXml" ds:itemID="{D92DADE0-6C3A-42A7-8A38-97E5B10D2965}">
   <ds:schemaRefs>
     <ds:schemaRef ds:uri="http://schemas.openxmlformats.org/officeDocument/2006/bibliography"/>
   </ds:schemaRefs>

</xml_diff>